<commit_message>
trial commit for account dev
</commit_message>
<xml_diff>
--- a/impForDemos.docx
+++ b/impForDemos.docx
@@ -137,6 +137,37 @@
         <w:t>dom</w:t>
       </w:r>
       <w:proofErr w:type="spellEnd"/>
+    </w:p>
+    <w:p>
+      <w:pPr>
+        <w:rPr>
+          <w:sz w:val="48"/>
+          <w:szCs w:val="48"/>
+          <w:lang w:val="en-US"/>
+        </w:rPr>
+      </w:pPr>
+    </w:p>
+    <w:p>
+      <w:pPr>
+        <w:pStyle w:val="ListParagraph"/>
+        <w:numPr>
+          <w:ilvl w:val="0"/>
+          <w:numId w:val="1"/>
+        </w:numPr>
+        <w:rPr>
+          <w:sz w:val="48"/>
+          <w:szCs w:val="48"/>
+          <w:lang w:val="en-US"/>
+        </w:rPr>
+      </w:pPr>
+      <w:r>
+        <w:rPr>
+          <w:sz w:val="48"/>
+          <w:szCs w:val="48"/>
+          <w:lang w:val="en-US"/>
+        </w:rPr>
+        <w:t>check version for installing react dom</w:t>
+      </w:r>
     </w:p>
     <w:p>
       <w:pPr>

</xml_diff>